<commit_message>
Finished notes from meeting
</commit_message>
<xml_diff>
--- a/Process Documentation/Project Log.docx
+++ b/Process Documentation/Project Log.docx
@@ -325,6 +325,14 @@
               </w:rPr>
               <w:t>190226T18</w:t>
             </w:r>
+            <w:r>
+              <w:rPr>
+                <w:lang w:val="en-US"/>
+              </w:rPr>
+              <w:t>25</w:t>
+            </w:r>
+            <w:bookmarkStart w:id="0" w:name="_GoBack"/>
+            <w:bookmarkEnd w:id="0"/>
           </w:p>
         </w:tc>
         <w:tc>
@@ -692,8 +700,6 @@
                 <w:lang w:val="en-US"/>
               </w:rPr>
             </w:pPr>
-            <w:bookmarkStart w:id="0" w:name="_GoBack"/>
-            <w:bookmarkEnd w:id="0"/>
           </w:p>
         </w:tc>
         <w:tc>

</xml_diff>